<commit_message>
have updated the ppt of corrosion
</commit_message>
<xml_diff>
--- a/CorrosionAndProtection/川南地区页岩气集输管道腐蚀失效分析(中文翻译).docx
+++ b/CorrosionAndProtection/川南地区页岩气集输管道腐蚀失效分析(中文翻译).docx
@@ -27,33 +27,7 @@
           <w:sz w:val="44"/>
           <w:szCs w:val="44"/>
         </w:rPr>
-        <w:t>川南地区</w:t>
-      </w:r>
-      <w:proofErr w:type="gramStart"/>
-      <w:r>
-        <w:rPr>
-          <w:rFonts w:ascii="宋体" w:eastAsia="宋体" w:hAnsi="宋体" w:cs="宋体" w:hint="eastAsia"/>
-          <w:b/>
-          <w:bCs/>
-          <w:color w:val="000000"/>
-          <w:kern w:val="0"/>
-          <w:sz w:val="44"/>
-          <w:szCs w:val="44"/>
-        </w:rPr>
-        <w:t>页岩气集输</w:t>
-      </w:r>
-      <w:proofErr w:type="gramEnd"/>
-      <w:r>
-        <w:rPr>
-          <w:rFonts w:ascii="宋体" w:eastAsia="宋体" w:hAnsi="宋体" w:cs="宋体" w:hint="eastAsia"/>
-          <w:b/>
-          <w:bCs/>
-          <w:color w:val="000000"/>
-          <w:kern w:val="0"/>
-          <w:sz w:val="44"/>
-          <w:szCs w:val="44"/>
-        </w:rPr>
-        <w:t>管道腐蚀失效分析</w:t>
+        <w:t>川南地区页岩气集输管道腐蚀失效分析</w:t>
       </w:r>
     </w:p>
     <w:p>
@@ -96,15 +70,7 @@
         <w:t>页岩气是发现被困在渗透性较低的页岩地层中的天然气。估计中国可采页岩气量为</w:t>
       </w:r>
       <w:r>
-        <w:t>26×1012 m3 [1]。截至2020年12月29日，四川盆地南部页岩气年产量已达100×108立方米。页岩气是通过水力压裂提取的，这涉及垂直井和水平井的系统。水力压裂 [2,3] 是一种增产技术，常用于在页岩气储层中创造新裂缝以增加岩石渗透率和油井产量。压裂液由水 (90.6%)、砂 (8.95%) 和各种化学品 (0.45%) 组成 [4]。以往的研究认为，含有CO2/O2 的</w:t>
-      </w:r>
-      <w:proofErr w:type="gramStart"/>
-      <w:r>
-        <w:t>页岩气返排水</w:t>
-      </w:r>
-      <w:proofErr w:type="gramEnd"/>
-      <w:r>
-        <w:t>中可能发生严重的沉积下腐蚀[5]。然而，</w:t>
+        <w:t>26×1012 m3 [1]。截至2020年12月29日，四川盆地南部页岩气年产量已达100×108立方米。页岩气是通过水力压裂提取的，这涉及垂直井和水平井的系统。水力压裂 [2,3] 是一种增产技术，常用于在页岩气储层中创造新裂缝以增加岩石渗透率和油井产量。压裂液由水 (90.6%)、砂 (8.95%) 和各种化学品 (0.45%) 组成 [4]。以往的研究认为，含有CO2/O2 的页岩气返排水中可能发生严重的沉积下腐蚀[5]。然而，</w:t>
       </w:r>
       <w:r>
         <w:rPr>
@@ -113,26 +79,27 @@
         <w:t>这与现场的情况并不相符。一方面，氧气的来源不确定；另一方面，在没有沉积的地方也发生了同样的腐蚀。研究人员在从现场收集的水样中检测到硫酸盐还原菌。微生物影响的腐蚀是石油和天然气行业的一个问题，特别是在涉及注入外部水源的应用中（例如水力压裂）</w:t>
       </w:r>
       <w:r>
-        <w:t xml:space="preserve">[6]。 SRB 是腐蚀最严重的原因。在本案例研究中，穿孔集中发生在平台下方1000 m内的积液段，腐蚀导致的失效发生在管道沿气流方向的3至6点钟位置。从生产之日起，最短的故障时间为 4.5 </w:t>
-      </w:r>
-      <w:proofErr w:type="gramStart"/>
-      <w:r>
-        <w:t>个</w:t>
-      </w:r>
-      <w:proofErr w:type="gramEnd"/>
-      <w:r>
-        <w:t xml:space="preserve">月，最长的为 20.5 </w:t>
-      </w:r>
-      <w:proofErr w:type="gramStart"/>
-      <w:r>
-        <w:t>个</w:t>
-      </w:r>
-      <w:proofErr w:type="gramEnd"/>
-      <w:r>
-        <w:t>月。失败管道的基本情况见表1-1。</w:t>
+        <w:t>[6]。 SRB 是腐蚀最严重的原因。在本案例研究中，穿孔集中发生在平台下方1000 m内的积液段，腐蚀导致的失效发生在管道沿气流方向的3至6点钟位置。从生产之日起，最短的故障时间为 4.5 个月，最长的为 20.5 个月。</w:t>
+      </w:r>
+      <w:r>
+        <w:t>失效</w:t>
+      </w:r>
+      <w:r>
+        <w:t>管道的基本情况见表1-1。</w:t>
       </w:r>
     </w:p>
     <w:p/>
+    <w:p>
+      <w:r>
+        <w:rPr>
+          <w:rFonts w:hint="eastAsia"/>
+        </w:rPr>
+        <w:t>川南页岩气田已出现腐蚀破坏。</w:t>
+      </w:r>
+      <w:r>
+        <w:t xml:space="preserve"> 本文首先对腐蚀现象进行了分析。 其次，从腐蚀环境、材料、腐蚀产物等方面对腐蚀原因进行了深入分析。 最后对现场水环境进行模拟，结果表明：SRB是页岩气管道腐蚀穿孔的主要原因之一，细菌富集是局部腐蚀的主要原因，CO2促进细菌膜的形成并加速腐蚀。</w:t>
+      </w:r>
+    </w:p>
     <w:p>
       <w:pPr>
         <w:pStyle w:val="1"/>
@@ -146,7 +113,21 @@
           <w:sz w:val="36"/>
           <w:szCs w:val="36"/>
         </w:rPr>
-        <w:t xml:space="preserve">2. 失败管道的分析 </w:t>
+        <w:t xml:space="preserve">2. </w:t>
+      </w:r>
+      <w:r>
+        <w:rPr>
+          <w:sz w:val="36"/>
+          <w:szCs w:val="36"/>
+        </w:rPr>
+        <w:t>失效</w:t>
+      </w:r>
+      <w:r>
+        <w:rPr>
+          <w:sz w:val="36"/>
+          <w:szCs w:val="36"/>
+        </w:rPr>
+        <w:t xml:space="preserve">管道的分析 </w:t>
       </w:r>
     </w:p>
     <w:p>
@@ -237,7 +218,11 @@
         <w:t>原菌（</w:t>
       </w:r>
       <w:r>
-        <w:t xml:space="preserve">SRB）含量为0～110×104 Pcs/mL；压裂返排液pH值为6.0～7.5，硫酸根含量小于500mg/L；氯离子含量10000～30000mg/L，盐度10000～50000mg/L；压裂液和压裂返排液中SRB含量均超过NB/T 14002.3-2015页岩气藏增产第3部分：压裂返排水回收处理方法规定的阈值25Pcs/mL。 </w:t>
+        <w:t>SRB）含量为0～110×104 Pcs/mL；压裂返排液pH值为6.0～7.5，硫酸根含量小于500mg/L；氯离子含量10000～30000mg/L，盐度10000～</w:t>
+      </w:r>
+      <w:r>
+        <w:lastRenderedPageBreak/>
+        <w:t xml:space="preserve">50000mg/L；压裂液和压裂返排液中SRB含量均超过NB/T 14002.3-2015页岩气藏增产第3部分：压裂返排水回收处理方法规定的阈值25Pcs/mL。 </w:t>
       </w:r>
     </w:p>
     <w:p>
@@ -253,18 +238,12 @@
           <w:sz w:val="24"/>
           <w:szCs w:val="24"/>
         </w:rPr>
-        <w:lastRenderedPageBreak/>
         <w:t>2.2.2.中流速</w:t>
       </w:r>
     </w:p>
     <w:p>
-      <w:proofErr w:type="spellStart"/>
-      <w:r>
-        <w:t>LedaFlow</w:t>
-      </w:r>
-      <w:proofErr w:type="spellEnd"/>
-      <w:r>
-        <w:t>软件用于模拟故障管道的工况。这种基于软件的解决方案涉及一个新的瞬态多相流模拟器。它由具有质量、动量和能量守恒方程的一维多流体模型组成，每个</w:t>
+      <w:r>
+        <w:t>LedaFlow软件用于模拟故障管道的工况。这种基于软件的解决方案涉及一个新的瞬态多相流模拟器。它由具有质量、动量和能量守恒方程的一维多流体模型组成，每个</w:t>
       </w:r>
       <w:r>
         <w:rPr>
@@ -391,74 +370,32 @@
         <w:rPr>
           <w:rFonts w:hint="eastAsia"/>
         </w:rPr>
-        <w:t>CO2 引起的腐蚀发生在主导地位。其余腐蚀产物为</w:t>
-      </w:r>
-      <w:proofErr w:type="spellStart"/>
-      <w:r>
-        <w:rPr>
-          <w:rFonts w:hint="eastAsia"/>
-        </w:rPr>
-        <w:t>FeS</w:t>
-      </w:r>
-      <w:proofErr w:type="spellEnd"/>
+        <w:t>CO2 引起的腐蚀发生在主导地位。其余腐蚀产物为FeS、FeOOH和Fe</w:t>
+      </w:r>
+      <w:r>
+        <w:rPr>
+          <w:rFonts w:hint="eastAsia"/>
+          <w:vertAlign w:val="subscript"/>
+        </w:rPr>
+        <w:t>0.98</w:t>
+      </w:r>
+      <w:r>
+        <w:rPr>
+          <w:rFonts w:hint="eastAsia"/>
+        </w:rPr>
+        <w:t>O</w:t>
+      </w:r>
       <w:r>
         <w:rPr>
           <w:rFonts w:hint="eastAsia"/>
         </w:rPr>
         <w:t>、</w:t>
       </w:r>
-      <w:proofErr w:type="spellStart"/>
-      <w:r>
-        <w:rPr>
-          <w:rFonts w:hint="eastAsia"/>
-        </w:rPr>
-        <w:t>FeOOH</w:t>
-      </w:r>
-      <w:proofErr w:type="spellEnd"/>
-      <w:r>
-        <w:rPr>
-          <w:rFonts w:hint="eastAsia"/>
-        </w:rPr>
-        <w:t>和Fe</w:t>
-      </w:r>
-      <w:r>
-        <w:rPr>
-          <w:rFonts w:hint="eastAsia"/>
-          <w:vertAlign w:val="subscript"/>
-        </w:rPr>
-        <w:t>0.98</w:t>
-      </w:r>
-      <w:r>
-        <w:rPr>
-          <w:rFonts w:hint="eastAsia"/>
-        </w:rPr>
-        <w:t>O</w:t>
-      </w:r>
-      <w:r>
-        <w:rPr>
-          <w:rFonts w:hint="eastAsia"/>
-        </w:rPr>
-        <w:t>、</w:t>
-      </w:r>
-      <w:r>
-        <w:rPr>
-          <w:rFonts w:hint="eastAsia"/>
-        </w:rPr>
-        <w:t xml:space="preserve"> </w:t>
-      </w:r>
-      <w:proofErr w:type="spellStart"/>
-      <w:r>
-        <w:rPr>
-          <w:rFonts w:hint="eastAsia"/>
-        </w:rPr>
-        <w:t>FeS</w:t>
-      </w:r>
-      <w:proofErr w:type="spellEnd"/>
-      <w:r>
-        <w:rPr>
-          <w:rFonts w:hint="eastAsia"/>
-        </w:rPr>
-        <w:t xml:space="preserve"> 的存在再次证明 SRB 参与了腐蚀反应。</w:t>
+      <w:r>
+        <w:rPr>
+          <w:rFonts w:hint="eastAsia"/>
+        </w:rPr>
+        <w:t xml:space="preserve"> FeS 的存在再次证明 SRB 参与了腐蚀反应。</w:t>
       </w:r>
       <w:r>
         <w:t xml:space="preserve"> </w:t>
@@ -496,19 +433,8 @@
     </w:p>
     <w:p>
       <w:r>
-        <w:t xml:space="preserve">SRB是腐蚀的主要原因，SRB的生存与腐蚀密切相关。学者们发现，营养物质会影响 CO2-SRB 环境中的腐蚀 [10]。因此，两组全浸实验均采用*H25A平台CO2饱和压裂返排液。第 </w:t>
-      </w:r>
-      <w:r>
         <w:lastRenderedPageBreak/>
-        <w:t>I 组未添加任何物质，而第 II 组中添加了 SRB 测试培养物 (1%)。试样以不同比例用固体SRB培养基覆盖。结果示于图1和图2中。 3-1-3-4。根据图。 3-1-3-4，培养基</w:t>
-      </w:r>
-      <w:proofErr w:type="gramStart"/>
-      <w:r>
-        <w:t>预培养</w:t>
-      </w:r>
-      <w:proofErr w:type="gramEnd"/>
-      <w:r>
-        <w:t>增加了钢的腐蚀速率，SRB 的积累加速了点腐蚀。点蚀率高达 5.86 mm/a，与现场点蚀率相当。</w:t>
+        <w:t>SRB是腐蚀的主要原因，SRB的生存与腐蚀密切相关。学者们发现，营养物质会影响 CO2-SRB 环境中的腐蚀 [10]。因此，两组全浸实验均采用*H25A平台CO2饱和压裂返排液。第 I 组未添加任何物质，而第 II 组中添加了 SRB 测试培养物 (1%)。试样以不同比例用固体SRB培养基覆盖。结果示于图1和图2中。 3-1-3-4。根据图。 3-1-3-4，培养基预培养增加了钢的腐蚀速率，SRB 的积累加速了点腐蚀。点蚀率高达 5.86 mm/a，与现场点蚀率相当。</w:t>
       </w:r>
     </w:p>
     <w:p>
@@ -555,21 +481,7 @@
         <w:rPr>
           <w:rFonts w:ascii="等线" w:eastAsia="等线" w:hAnsi="等线" w:cs="等线" w:hint="eastAsia"/>
         </w:rPr>
-        <w:t>化</w:t>
-      </w:r>
-      <w:proofErr w:type="gramStart"/>
-      <w:r>
-        <w:rPr>
-          <w:rFonts w:ascii="等线" w:eastAsia="等线" w:hAnsi="等线" w:cs="等线" w:hint="eastAsia"/>
-        </w:rPr>
-        <w:t>碳促进</w:t>
-      </w:r>
-      <w:proofErr w:type="gramEnd"/>
-      <w:r>
-        <w:rPr>
-          <w:rFonts w:ascii="等线" w:eastAsia="等线" w:hAnsi="等线" w:cs="等线" w:hint="eastAsia"/>
-        </w:rPr>
-        <w:t>了</w:t>
+        <w:t>化碳促进了</w:t>
       </w:r>
       <w:r>
         <w:t xml:space="preserve"> SRB 膜的形成。最初的薄膜形成将抑制二氧化碳腐蚀。当薄膜达到一定厚度时，SRB 促进腐蚀。图 3-6 显示局部腐蚀扩散。</w:t>
@@ -583,15 +495,7 @@
         <w:t>另外，分别对有紫外线照射和无紫外线照射的腐蚀实验进行了观察，各自的结果如图</w:t>
       </w:r>
       <w:r>
-        <w:t>3-8所示。有紫外线照射的均匀腐蚀速率低于没有紫外线照射的均匀腐蚀速率，因为有紫外线照射，SRB 活性强度较低。因此，SRB 的</w:t>
-      </w:r>
-      <w:proofErr w:type="gramStart"/>
-      <w:r>
-        <w:t>活性会</w:t>
-      </w:r>
-      <w:proofErr w:type="gramEnd"/>
-      <w:r>
-        <w:t>影响二氧化碳的腐蚀。</w:t>
+        <w:t>3-8所示。有紫外线照射的均匀腐蚀速率低于没有紫外线照射的均匀腐蚀速率，因为有紫外线照射，SRB 活性强度较低。因此，SRB 的活性会影响二氧化碳的腐蚀。</w:t>
       </w:r>
     </w:p>
     <w:p/>
@@ -643,15 +547,7 @@
         <w:t>的水样中检测到</w:t>
       </w:r>
       <w:r>
-        <w:t xml:space="preserve"> SRB。根据其他学者的工作，SRB是负责腐蚀的细菌品种之一。自 1934 年以来，人们提出了不同的机制 [7]，例如通过氢化进行阴极去极化 (1934)、硫化铁 (King's Mechanism) (1971)、挥发性磷化合物 (1983)、阳极去极化 (1984)、Fe-Binding Exopolymers ( 1995)、硫化物和</w:t>
-      </w:r>
-      <w:proofErr w:type="gramStart"/>
-      <w:r>
-        <w:t>氢致</w:t>
-      </w:r>
-      <w:proofErr w:type="gramEnd"/>
-      <w:r>
-        <w:t>应力开裂 (1995)、硫化物 (1998)、三阶段机制 (Romero 机制) (2005)、生物催化阴极硫酸盐还原 (BCSR) (2009)。</w:t>
+        <w:t xml:space="preserve"> SRB。根据其他学者的工作，SRB是负责腐蚀的细菌品种之一。自 1934 年以来，人们提出了不同的机制 [7]，例如通过氢化进行阴极去极化 (1934)、硫化铁 (King's Mechanism) (1971)、挥发性磷化合物 (1983)、阳极去极化 (1984)、Fe-Binding Exopolymers ( 1995)、硫化物和氢致应力开裂 (1995)、硫化物 (1998)、三阶段机制 (Romero 机制) (2005)、生物催化阴极硫酸盐还原 (BCSR) (2009)。</w:t>
       </w:r>
     </w:p>
     <w:p>
@@ -662,47 +558,7 @@
         <w:t>林加斯等人。</w:t>
       </w:r>
       <w:r>
-        <w:t xml:space="preserve"> [8] 通过在硫酸盐还原菌培养物中进行全浸试验，研究了不锈钢和低碳钢的腐蚀。浸泡试验表明，在细菌培养物存在的情况下，低碳钢和所有类型的不锈钢合金都会受到腐蚀。 </w:t>
-      </w:r>
-      <w:proofErr w:type="spellStart"/>
-      <w:r>
-        <w:t>Ubong</w:t>
-      </w:r>
-      <w:proofErr w:type="spellEnd"/>
-      <w:r>
-        <w:t xml:space="preserve"> </w:t>
-      </w:r>
-      <w:proofErr w:type="spellStart"/>
-      <w:r>
-        <w:t>Eduok</w:t>
-      </w:r>
-      <w:proofErr w:type="spellEnd"/>
-      <w:r>
-        <w:t xml:space="preserve"> 等人的研究 [9]。表明在孵化后细胞计数</w:t>
-      </w:r>
-      <w:proofErr w:type="gramStart"/>
-      <w:r>
-        <w:t>随着碳源减少</w:t>
-      </w:r>
-      <w:proofErr w:type="gramEnd"/>
-      <w:r>
-        <w:t>（CSR）而减少，但在模拟的 CO2 饱和油田产出水中，与 100% CSR（极端碳饥饿）相比，更多的固着细胞在 80% CSR（中度碳饥饿）下存活。即使</w:t>
-      </w:r>
-      <w:proofErr w:type="gramStart"/>
-      <w:r>
-        <w:t>在碳源饥饿</w:t>
-      </w:r>
-      <w:proofErr w:type="gramEnd"/>
-      <w:r>
-        <w:t xml:space="preserve">之后，细胞存活所需的能量以及对 MIC 的生物能量也可以通过细胞外 </w:t>
-      </w:r>
-      <w:proofErr w:type="spellStart"/>
-      <w:r>
-        <w:t>Feo</w:t>
-      </w:r>
-      <w:proofErr w:type="spellEnd"/>
-      <w:r>
-        <w:t xml:space="preserve"> 氧化和细胞内硫酸盐还原</w:t>
+        <w:t xml:space="preserve"> [8] 通过在硫酸盐还原菌培养物中进行全浸试验，研究了不锈钢和低碳钢的腐蚀。浸泡试验表明，在细菌培养物存在的情况下，低碳钢和所有类型的不锈钢合金都会受到腐蚀。 Ubong Eduok 等人的研究 [9]。表明在孵化后细胞计数随着碳源减少（CSR）而减少，但在模拟的 CO2 饱和油田产出水中，与 100% CSR（极端碳饥饿）相比，更多的固着细胞在 80% CSR（中度碳饥饿）下存活。即使在碳源饥饿之后，细胞存活所需的能量以及对 MIC 的生物能量也可以通过细胞外 Feo 氧化和细胞内硫酸盐还原</w:t>
       </w:r>
       <w:r>
         <w:rPr>
@@ -711,19 +567,11 @@
         <w:t>的组合来利用。由于严重削弱的</w:t>
       </w:r>
       <w:r>
-        <w:t xml:space="preserve"> SRB 生物膜，对钢基材的腐蚀在 100% CSR 下强度较低。 Hongwei Liu [10] 也得到了同样的结果，生物膜</w:t>
-      </w:r>
-      <w:proofErr w:type="gramStart"/>
-      <w:r>
-        <w:t>预培养</w:t>
-      </w:r>
-      <w:proofErr w:type="gramEnd"/>
-      <w:r>
-        <w:t>的时间越长，钢的腐蚀速度越快。丹尼斯恩宁等。 [11] 比较了不同 SRB 菌株的腐蚀性，发现只有某些类型的 SRB 有效利用铁作为电子供体，通过硫酸盐还原促进其能量代谢。因此，支持腐蚀性和非腐蚀性（常规）菌株或物种之间的差异是合理的。据报道，[12,13] 腐蚀速率很大程度上取决于生物膜中的总氢化酶活性，而不是细菌种</w:t>
+        <w:t xml:space="preserve"> SRB 生物膜，对钢基材的腐蚀在 100% CSR 下强度较低。 Hongwei Liu [10] 也得到了同样的结果，生物膜预培养的时间越长，钢的腐蚀速度越快。丹尼斯恩宁等。 [11] 比较了不同 SRB 菌株的腐蚀性，发现只有某些类型的 SRB 有效利用铁作为电子供体，通过硫酸盐</w:t>
       </w:r>
       <w:r>
         <w:lastRenderedPageBreak/>
-        <w:t>群的大小。</w:t>
+        <w:t>还原促进其能量代谢。因此，支持腐蚀性和非腐蚀性（常规）菌株或物种之间的差异是合理的。据报道，[12,13] 腐蚀速率很大程度上取决于生物膜中的总氢化酶活性，而不是细菌种群的大小。</w:t>
       </w:r>
     </w:p>
     <w:p>
@@ -970,21 +818,7 @@
         <w:rPr>
           <w:rFonts w:hint="eastAsia"/>
         </w:rPr>
-        <w:t xml:space="preserve">S → </w:t>
-      </w:r>
-      <w:proofErr w:type="spellStart"/>
-      <w:r>
-        <w:rPr>
-          <w:rFonts w:hint="eastAsia"/>
-        </w:rPr>
-        <w:t>FeS</w:t>
-      </w:r>
-      <w:proofErr w:type="spellEnd"/>
-      <w:r>
-        <w:rPr>
-          <w:rFonts w:hint="eastAsia"/>
-        </w:rPr>
-        <w:t xml:space="preserve"> + 2H</w:t>
+        <w:t>S → FeS + 2H</w:t>
       </w:r>
       <w:r>
         <w:rPr>
@@ -1080,21 +914,7 @@
         <w:rPr>
           <w:rFonts w:hint="eastAsia"/>
         </w:rPr>
-        <w:t xml:space="preserve">O + 3CO2 → </w:t>
-      </w:r>
-      <w:proofErr w:type="spellStart"/>
-      <w:r>
-        <w:rPr>
-          <w:rFonts w:hint="eastAsia"/>
-        </w:rPr>
-        <w:t>FeS</w:t>
-      </w:r>
-      <w:proofErr w:type="spellEnd"/>
-      <w:r>
-        <w:rPr>
-          <w:rFonts w:hint="eastAsia"/>
-        </w:rPr>
-        <w:t xml:space="preserve"> + 3FeCO</w:t>
+        <w:t>O + 3CO2 → FeS + 3FeCO</w:t>
       </w:r>
       <w:r>
         <w:rPr>
@@ -1128,7 +948,19 @@
         <w:rPr>
           <w:rFonts w:hint="eastAsia"/>
         </w:rPr>
-        <w:t>在现场发现失败样品的穿孔部分有裂缝，这可能是由硫酸盐诱导细菌产生的S</w:t>
+        <w:t>在现场发现</w:t>
+      </w:r>
+      <w:r>
+        <w:rPr>
+          <w:rFonts w:hint="eastAsia"/>
+        </w:rPr>
+        <w:t>失效</w:t>
+      </w:r>
+      <w:r>
+        <w:rPr>
+          <w:rFonts w:hint="eastAsia"/>
+        </w:rPr>
+        <w:t>样品的穿孔部分有裂缝，这可能是由硫酸盐诱导细菌产生的S</w:t>
       </w:r>
       <w:r>
         <w:rPr>
@@ -1278,21 +1110,7 @@
         <w:rPr>
           <w:rFonts w:hint="eastAsia"/>
         </w:rPr>
-        <w:t>用培养基</w:t>
-      </w:r>
-      <w:proofErr w:type="gramStart"/>
-      <w:r>
-        <w:rPr>
-          <w:rFonts w:hint="eastAsia"/>
-        </w:rPr>
-        <w:t>预培养会</w:t>
-      </w:r>
-      <w:proofErr w:type="gramEnd"/>
-      <w:r>
-        <w:rPr>
-          <w:rFonts w:hint="eastAsia"/>
-        </w:rPr>
-        <w:t>增加钢的腐蚀速度。</w:t>
+        <w:t>用培养基预培养会增加钢的腐蚀速度。</w:t>
       </w:r>
     </w:p>
     <w:p>
@@ -1790,7 +1608,6 @@
   <w:style w:type="character" w:default="1" w:styleId="a0">
     <w:name w:val="Default Paragraph Font"/>
     <w:uiPriority w:val="1"/>
-    <w:semiHidden/>
     <w:unhideWhenUsed/>
   </w:style>
   <w:style w:type="table" w:default="1" w:styleId="a1">

</xml_diff>